<commit_message>
mas analisis de resultados
</commit_message>
<xml_diff>
--- a/codigo/datasets/datasets_aumentados/pcsmote/logs/mejores/LogisticRegression/analisis_log glass.docx
+++ b/codigo/datasets/datasets_aumentados/pcsmote/logs/mejores/LogisticRegression/analisis_log glass.docx
@@ -16,7 +16,55 @@
         </w:rPr>
         <w:t>Analisis del log, correspondiente a</w:t>
       </w:r>
+      <w:r>
+        <w:rPr>
+          <w:b/>
+          <w:bCs/>
+        </w:rPr>
+        <w:t xml:space="preserve">l DATASET </w:t>
+      </w:r>
     </w:p>
+    <w:tbl>
+      <w:tblPr>
+        <w:tblStyle w:val="Tablaconcuadrcula"/>
+        <w:tblW w:w="0" w:type="auto"/>
+        <w:tblLook w:val="04A0" w:firstRow="1" w:lastRow="0" w:firstColumn="1" w:lastColumn="0" w:noHBand="0" w:noVBand="1"/>
+      </w:tblPr>
+      <w:tblGrid>
+        <w:gridCol w:w="14390"/>
+      </w:tblGrid>
+      <w:tr>
+        <w:tc>
+          <w:tcPr>
+            <w:tcW w:w="14390" w:type="dxa"/>
+            <w:vAlign w:val="center"/>
+          </w:tcPr>
+          <w:p>
+            <w:pPr>
+              <w:jc w:val="center"/>
+              <w:rPr>
+                <w:b/>
+                <w:bCs/>
+              </w:rPr>
+            </w:pPr>
+            <w:r>
+              <w:rPr>
+                <w:b/>
+                <w:bCs/>
+              </w:rPr>
+              <w:t>GLASS</w:t>
+            </w:r>
+            <w:r>
+              <w:rPr>
+                <w:b/>
+                <w:bCs/>
+              </w:rPr>
+              <w:t xml:space="preserve"> (75, 50, entropia)</w:t>
+            </w:r>
+          </w:p>
+        </w:tc>
+      </w:tr>
+    </w:tbl>
     <w:p>
       <w:pPr>
         <w:rPr>
@@ -39,12 +87,12 @@
         <w:tblLook w:val="04A0" w:firstRow="1" w:lastRow="0" w:firstColumn="1" w:lastColumn="0" w:noHBand="0" w:noVBand="1"/>
       </w:tblPr>
       <w:tblGrid>
-        <w:gridCol w:w="1019"/>
-        <w:gridCol w:w="751"/>
-        <w:gridCol w:w="1636"/>
-        <w:gridCol w:w="2000"/>
-        <w:gridCol w:w="2257"/>
-        <w:gridCol w:w="3127"/>
+        <w:gridCol w:w="1358"/>
+        <w:gridCol w:w="1002"/>
+        <w:gridCol w:w="2182"/>
+        <w:gridCol w:w="2668"/>
+        <w:gridCol w:w="3010"/>
+        <w:gridCol w:w="4170"/>
       </w:tblGrid>
       <w:tr>
         <w:tc>
@@ -805,12 +853,12 @@
         <w:tblLook w:val="04A0" w:firstRow="1" w:lastRow="0" w:firstColumn="1" w:lastColumn="0" w:noHBand="0" w:noVBand="1"/>
       </w:tblPr>
       <w:tblGrid>
-        <w:gridCol w:w="711"/>
-        <w:gridCol w:w="3324"/>
-        <w:gridCol w:w="1546"/>
-        <w:gridCol w:w="1830"/>
-        <w:gridCol w:w="1547"/>
-        <w:gridCol w:w="1832"/>
+        <w:gridCol w:w="948"/>
+        <w:gridCol w:w="4433"/>
+        <w:gridCol w:w="2061"/>
+        <w:gridCol w:w="2441"/>
+        <w:gridCol w:w="2064"/>
+        <w:gridCol w:w="2443"/>
       </w:tblGrid>
       <w:tr>
         <w:tc>
@@ -1498,13 +1546,13 @@
         <w:tblLook w:val="04A0" w:firstRow="1" w:lastRow="0" w:firstColumn="1" w:lastColumn="0" w:noHBand="0" w:noVBand="1"/>
       </w:tblPr>
       <w:tblGrid>
-        <w:gridCol w:w="702"/>
-        <w:gridCol w:w="1519"/>
-        <w:gridCol w:w="1258"/>
-        <w:gridCol w:w="1524"/>
-        <w:gridCol w:w="1217"/>
-        <w:gridCol w:w="1808"/>
-        <w:gridCol w:w="2762"/>
+        <w:gridCol w:w="935"/>
+        <w:gridCol w:w="2026"/>
+        <w:gridCol w:w="1678"/>
+        <w:gridCol w:w="2032"/>
+        <w:gridCol w:w="1623"/>
+        <w:gridCol w:w="2412"/>
+        <w:gridCol w:w="3684"/>
       </w:tblGrid>
       <w:tr>
         <w:tc>
@@ -2107,17 +2155,17 @@
         <w:tblLook w:val="04A0" w:firstRow="1" w:lastRow="0" w:firstColumn="1" w:lastColumn="0" w:noHBand="0" w:noVBand="1"/>
       </w:tblPr>
       <w:tblGrid>
-        <w:gridCol w:w="439"/>
-        <w:gridCol w:w="1002"/>
-        <w:gridCol w:w="977"/>
-        <w:gridCol w:w="1079"/>
-        <w:gridCol w:w="942"/>
-        <w:gridCol w:w="901"/>
-        <w:gridCol w:w="1276"/>
-        <w:gridCol w:w="969"/>
-        <w:gridCol w:w="850"/>
-        <w:gridCol w:w="894"/>
-        <w:gridCol w:w="1461"/>
+        <w:gridCol w:w="534"/>
+        <w:gridCol w:w="1339"/>
+        <w:gridCol w:w="1303"/>
+        <w:gridCol w:w="1449"/>
+        <w:gridCol w:w="1252"/>
+        <w:gridCol w:w="1194"/>
+        <w:gridCol w:w="1729"/>
+        <w:gridCol w:w="1291"/>
+        <w:gridCol w:w="1122"/>
+        <w:gridCol w:w="1183"/>
+        <w:gridCol w:w="1994"/>
       </w:tblGrid>
       <w:tr>
         <w:tc>
@@ -3238,7 +3286,6 @@
               <w:spacing w:after="160" w:line="259" w:lineRule="auto"/>
             </w:pPr>
             <w:r>
-              <w:lastRenderedPageBreak/>
               <w:t>7</w:t>
             </w:r>
           </w:p>
@@ -3379,8 +3426,9 @@
       </w:tr>
     </w:tbl>
     <w:p/>
+    <w:p/>
     <w:sectPr>
-      <w:pgSz w:w="12240" w:h="20160" w:code="5"/>
+      <w:pgSz w:w="15840" w:h="24480" w:code="3"/>
       <w:pgMar w:top="720" w:right="720" w:bottom="720" w:left="720" w:header="708" w:footer="708" w:gutter="0"/>
       <w:cols w:space="708"/>
       <w:docGrid w:linePitch="360"/>
@@ -3393,12 +3441,12 @@
 <w:numbering xmlns:wpc="http://schemas.microsoft.com/office/word/2010/wordprocessingCanvas" xmlns:cx="http://schemas.microsoft.com/office/drawing/2014/chartex" xmlns:cx1="http://schemas.microsoft.com/office/drawing/2015/9/8/chartex" xmlns:cx2="http://schemas.microsoft.com/office/drawing/2015/10/21/chartex" xmlns:cx3="http://schemas.microsoft.com/office/drawing/2016/5/9/chartex" xmlns:cx4="http://schemas.microsoft.com/office/drawing/2016/5/10/chartex" xmlns:cx5="http://schemas.microsoft.com/office/drawing/2016/5/11/chartex" xmlns:cx6="http://schemas.microsoft.com/office/drawing/2016/5/12/chartex" xmlns:cx7="http://schemas.microsoft.com/office/drawing/2016/5/13/chartex" xmlns:cx8="http://schemas.microsoft.com/office/drawing/2016/5/14/chartex" xmlns:mc="http://schemas.openxmlformats.org/markup-compatibility/2006" xmlns:aink="http://schemas.microsoft.com/office/drawing/2016/ink" xmlns:am3d="http://schemas.microsoft.com/office/drawing/2017/model3d" xmlns:o="urn:schemas-microsoft-com:office:office" xmlns:oel="http://schemas.microsoft.com/office/2019/extlst" xmlns:r="http://schemas.openxmlformats.org/officeDocument/2006/relationships" xmlns:m="http://schemas.openxmlformats.org/officeDocument/2006/math" xmlns:v="urn:schemas-microsoft-com:vml" xmlns:wp14="http://schemas.microsoft.com/office/word/2010/wordprocessingDrawing" xmlns:wp="http://schemas.openxmlformats.org/drawingml/2006/wordprocessingDrawing" xmlns:w10="urn:schemas-microsoft-com:office:word" xmlns:w="http://schemas.openxmlformats.org/wordprocessingml/2006/main" xmlns:w14="http://schemas.microsoft.com/office/word/2010/wordml" xmlns:w15="http://schemas.microsoft.com/office/word/2012/wordml" xmlns:w16cex="http://schemas.microsoft.com/office/word/2018/wordml/cex" xmlns:w16cid="http://schemas.microsoft.com/office/word/2016/wordml/cid" xmlns:w16="http://schemas.microsoft.com/office/word/2018/wordml" xmlns:w16du="http://schemas.microsoft.com/office/word/2023/wordml/word16du" xmlns:w16sdtdh="http://schemas.microsoft.com/office/word/2020/wordml/sdtdatahash" xmlns:w16sdtfl="http://schemas.microsoft.com/office/word/2024/wordml/sdtformatlock" xmlns:w16se="http://schemas.microsoft.com/office/word/2015/wordml/symex" xmlns:wpg="http://schemas.microsoft.com/office/word/2010/wordprocessingGroup" xmlns:wpi="http://schemas.microsoft.com/office/word/2010/wordprocessingInk" xmlns:wne="http://schemas.microsoft.com/office/word/2006/wordml" xmlns:wps="http://schemas.microsoft.com/office/word/2010/wordprocessingShape" mc:Ignorable="w14 w15 w16se w16cid w16 w16cex w16sdtdh w16sdtfl w16du wp14">
   <w:numPicBullet w:numPicBulletId="0">
     <w:pict>
-      <v:rect id="_x0000_i1148" style="width:0;height:1.5pt" o:hralign="center" o:bullet="t" o:hrstd="t" o:hr="t" fillcolor="#a0a0a0" stroked="f"/>
+      <v:rect id="_x0000_i1052" style="width:0;height:1.5pt" o:hralign="center" o:bullet="t" o:hrstd="t" o:hr="t" fillcolor="#a0a0a0" stroked="f"/>
     </w:pict>
   </w:numPicBullet>
   <w:numPicBullet w:numPicBulletId="1">
     <w:pict>
-      <v:rect id="_x0000_i1149" style="width:0;height:1.5pt" o:hralign="center" o:bullet="t" o:hrstd="t" o:hr="t" fillcolor="#a0a0a0" stroked="f"/>
+      <v:rect id="_x0000_i1053" style="width:0;height:1.5pt" o:hralign="center" o:bullet="t" o:hrstd="t" o:hr="t" fillcolor="#a0a0a0" stroked="f"/>
     </w:pict>
   </w:numPicBullet>
   <w:abstractNum w:abstractNumId="0" w15:restartNumberingAfterBreak="0">
@@ -4910,6 +4958,7 @@
   <w:style w:type="character" w:default="1" w:styleId="Fuentedeprrafopredeter">
     <w:name w:val="Default Paragraph Font"/>
     <w:uiPriority w:val="1"/>
+    <w:semiHidden/>
     <w:unhideWhenUsed/>
   </w:style>
   <w:style w:type="table" w:default="1" w:styleId="Tablanormal">

</xml_diff>

<commit_message>
pruebas de log en db
conexion exitosa
</commit_message>
<xml_diff>
--- a/codigo/datasets/datasets_aumentados/pcsmote/logs/mejores/LogisticRegression/analisis_log glass.docx
+++ b/codigo/datasets/datasets_aumentados/pcsmote/logs/mejores/LogisticRegression/analisis_log glass.docx
@@ -16,7 +16,55 @@
         </w:rPr>
         <w:t>Analisis del log, correspondiente a</w:t>
       </w:r>
+      <w:r>
+        <w:rPr>
+          <w:b/>
+          <w:bCs/>
+        </w:rPr>
+        <w:t xml:space="preserve">l DATASET </w:t>
+      </w:r>
     </w:p>
+    <w:tbl>
+      <w:tblPr>
+        <w:tblStyle w:val="Tablaconcuadrcula"/>
+        <w:tblW w:w="0" w:type="auto"/>
+        <w:tblLook w:val="04A0" w:firstRow="1" w:lastRow="0" w:firstColumn="1" w:lastColumn="0" w:noHBand="0" w:noVBand="1"/>
+      </w:tblPr>
+      <w:tblGrid>
+        <w:gridCol w:w="14390"/>
+      </w:tblGrid>
+      <w:tr>
+        <w:tc>
+          <w:tcPr>
+            <w:tcW w:w="14390" w:type="dxa"/>
+            <w:vAlign w:val="center"/>
+          </w:tcPr>
+          <w:p>
+            <w:pPr>
+              <w:jc w:val="center"/>
+              <w:rPr>
+                <w:b/>
+                <w:bCs/>
+              </w:rPr>
+            </w:pPr>
+            <w:r>
+              <w:rPr>
+                <w:b/>
+                <w:bCs/>
+              </w:rPr>
+              <w:t>GLASS</w:t>
+            </w:r>
+            <w:r>
+              <w:rPr>
+                <w:b/>
+                <w:bCs/>
+              </w:rPr>
+              <w:t xml:space="preserve"> (75, 50, entropia)</w:t>
+            </w:r>
+          </w:p>
+        </w:tc>
+      </w:tr>
+    </w:tbl>
     <w:p>
       <w:pPr>
         <w:rPr>
@@ -39,12 +87,12 @@
         <w:tblLook w:val="04A0" w:firstRow="1" w:lastRow="0" w:firstColumn="1" w:lastColumn="0" w:noHBand="0" w:noVBand="1"/>
       </w:tblPr>
       <w:tblGrid>
-        <w:gridCol w:w="1019"/>
-        <w:gridCol w:w="751"/>
-        <w:gridCol w:w="1636"/>
-        <w:gridCol w:w="2000"/>
-        <w:gridCol w:w="2257"/>
-        <w:gridCol w:w="3127"/>
+        <w:gridCol w:w="1358"/>
+        <w:gridCol w:w="1002"/>
+        <w:gridCol w:w="2182"/>
+        <w:gridCol w:w="2668"/>
+        <w:gridCol w:w="3010"/>
+        <w:gridCol w:w="4170"/>
       </w:tblGrid>
       <w:tr>
         <w:tc>
@@ -805,12 +853,12 @@
         <w:tblLook w:val="04A0" w:firstRow="1" w:lastRow="0" w:firstColumn="1" w:lastColumn="0" w:noHBand="0" w:noVBand="1"/>
       </w:tblPr>
       <w:tblGrid>
-        <w:gridCol w:w="711"/>
-        <w:gridCol w:w="3324"/>
-        <w:gridCol w:w="1546"/>
-        <w:gridCol w:w="1830"/>
-        <w:gridCol w:w="1547"/>
-        <w:gridCol w:w="1832"/>
+        <w:gridCol w:w="948"/>
+        <w:gridCol w:w="4433"/>
+        <w:gridCol w:w="2061"/>
+        <w:gridCol w:w="2441"/>
+        <w:gridCol w:w="2064"/>
+        <w:gridCol w:w="2443"/>
       </w:tblGrid>
       <w:tr>
         <w:tc>
@@ -1498,13 +1546,13 @@
         <w:tblLook w:val="04A0" w:firstRow="1" w:lastRow="0" w:firstColumn="1" w:lastColumn="0" w:noHBand="0" w:noVBand="1"/>
       </w:tblPr>
       <w:tblGrid>
-        <w:gridCol w:w="702"/>
-        <w:gridCol w:w="1519"/>
-        <w:gridCol w:w="1258"/>
-        <w:gridCol w:w="1524"/>
-        <w:gridCol w:w="1217"/>
-        <w:gridCol w:w="1808"/>
-        <w:gridCol w:w="2762"/>
+        <w:gridCol w:w="935"/>
+        <w:gridCol w:w="2026"/>
+        <w:gridCol w:w="1678"/>
+        <w:gridCol w:w="2032"/>
+        <w:gridCol w:w="1623"/>
+        <w:gridCol w:w="2412"/>
+        <w:gridCol w:w="3684"/>
       </w:tblGrid>
       <w:tr>
         <w:tc>
@@ -2107,17 +2155,17 @@
         <w:tblLook w:val="04A0" w:firstRow="1" w:lastRow="0" w:firstColumn="1" w:lastColumn="0" w:noHBand="0" w:noVBand="1"/>
       </w:tblPr>
       <w:tblGrid>
-        <w:gridCol w:w="439"/>
-        <w:gridCol w:w="1002"/>
-        <w:gridCol w:w="977"/>
-        <w:gridCol w:w="1079"/>
-        <w:gridCol w:w="942"/>
-        <w:gridCol w:w="901"/>
-        <w:gridCol w:w="1276"/>
-        <w:gridCol w:w="969"/>
-        <w:gridCol w:w="850"/>
-        <w:gridCol w:w="894"/>
-        <w:gridCol w:w="1461"/>
+        <w:gridCol w:w="534"/>
+        <w:gridCol w:w="1339"/>
+        <w:gridCol w:w="1303"/>
+        <w:gridCol w:w="1449"/>
+        <w:gridCol w:w="1252"/>
+        <w:gridCol w:w="1194"/>
+        <w:gridCol w:w="1729"/>
+        <w:gridCol w:w="1291"/>
+        <w:gridCol w:w="1122"/>
+        <w:gridCol w:w="1183"/>
+        <w:gridCol w:w="1994"/>
       </w:tblGrid>
       <w:tr>
         <w:tc>
@@ -3238,7 +3286,6 @@
               <w:spacing w:after="160" w:line="259" w:lineRule="auto"/>
             </w:pPr>
             <w:r>
-              <w:lastRenderedPageBreak/>
               <w:t>7</w:t>
             </w:r>
           </w:p>
@@ -3379,8 +3426,9 @@
       </w:tr>
     </w:tbl>
     <w:p/>
+    <w:p/>
     <w:sectPr>
-      <w:pgSz w:w="12240" w:h="20160" w:code="5"/>
+      <w:pgSz w:w="15840" w:h="24480" w:code="3"/>
       <w:pgMar w:top="720" w:right="720" w:bottom="720" w:left="720" w:header="708" w:footer="708" w:gutter="0"/>
       <w:cols w:space="708"/>
       <w:docGrid w:linePitch="360"/>
@@ -3393,12 +3441,12 @@
 <w:numbering xmlns:wpc="http://schemas.microsoft.com/office/word/2010/wordprocessingCanvas" xmlns:cx="http://schemas.microsoft.com/office/drawing/2014/chartex" xmlns:cx1="http://schemas.microsoft.com/office/drawing/2015/9/8/chartex" xmlns:cx2="http://schemas.microsoft.com/office/drawing/2015/10/21/chartex" xmlns:cx3="http://schemas.microsoft.com/office/drawing/2016/5/9/chartex" xmlns:cx4="http://schemas.microsoft.com/office/drawing/2016/5/10/chartex" xmlns:cx5="http://schemas.microsoft.com/office/drawing/2016/5/11/chartex" xmlns:cx6="http://schemas.microsoft.com/office/drawing/2016/5/12/chartex" xmlns:cx7="http://schemas.microsoft.com/office/drawing/2016/5/13/chartex" xmlns:cx8="http://schemas.microsoft.com/office/drawing/2016/5/14/chartex" xmlns:mc="http://schemas.openxmlformats.org/markup-compatibility/2006" xmlns:aink="http://schemas.microsoft.com/office/drawing/2016/ink" xmlns:am3d="http://schemas.microsoft.com/office/drawing/2017/model3d" xmlns:o="urn:schemas-microsoft-com:office:office" xmlns:oel="http://schemas.microsoft.com/office/2019/extlst" xmlns:r="http://schemas.openxmlformats.org/officeDocument/2006/relationships" xmlns:m="http://schemas.openxmlformats.org/officeDocument/2006/math" xmlns:v="urn:schemas-microsoft-com:vml" xmlns:wp14="http://schemas.microsoft.com/office/word/2010/wordprocessingDrawing" xmlns:wp="http://schemas.openxmlformats.org/drawingml/2006/wordprocessingDrawing" xmlns:w10="urn:schemas-microsoft-com:office:word" xmlns:w="http://schemas.openxmlformats.org/wordprocessingml/2006/main" xmlns:w14="http://schemas.microsoft.com/office/word/2010/wordml" xmlns:w15="http://schemas.microsoft.com/office/word/2012/wordml" xmlns:w16cex="http://schemas.microsoft.com/office/word/2018/wordml/cex" xmlns:w16cid="http://schemas.microsoft.com/office/word/2016/wordml/cid" xmlns:w16="http://schemas.microsoft.com/office/word/2018/wordml" xmlns:w16du="http://schemas.microsoft.com/office/word/2023/wordml/word16du" xmlns:w16sdtdh="http://schemas.microsoft.com/office/word/2020/wordml/sdtdatahash" xmlns:w16sdtfl="http://schemas.microsoft.com/office/word/2024/wordml/sdtformatlock" xmlns:w16se="http://schemas.microsoft.com/office/word/2015/wordml/symex" xmlns:wpg="http://schemas.microsoft.com/office/word/2010/wordprocessingGroup" xmlns:wpi="http://schemas.microsoft.com/office/word/2010/wordprocessingInk" xmlns:wne="http://schemas.microsoft.com/office/word/2006/wordml" xmlns:wps="http://schemas.microsoft.com/office/word/2010/wordprocessingShape" mc:Ignorable="w14 w15 w16se w16cid w16 w16cex w16sdtdh w16sdtfl w16du wp14">
   <w:numPicBullet w:numPicBulletId="0">
     <w:pict>
-      <v:rect id="_x0000_i1148" style="width:0;height:1.5pt" o:hralign="center" o:bullet="t" o:hrstd="t" o:hr="t" fillcolor="#a0a0a0" stroked="f"/>
+      <v:rect id="_x0000_i1052" style="width:0;height:1.5pt" o:hralign="center" o:bullet="t" o:hrstd="t" o:hr="t" fillcolor="#a0a0a0" stroked="f"/>
     </w:pict>
   </w:numPicBullet>
   <w:numPicBullet w:numPicBulletId="1">
     <w:pict>
-      <v:rect id="_x0000_i1149" style="width:0;height:1.5pt" o:hralign="center" o:bullet="t" o:hrstd="t" o:hr="t" fillcolor="#a0a0a0" stroked="f"/>
+      <v:rect id="_x0000_i1053" style="width:0;height:1.5pt" o:hralign="center" o:bullet="t" o:hrstd="t" o:hr="t" fillcolor="#a0a0a0" stroked="f"/>
     </w:pict>
   </w:numPicBullet>
   <w:abstractNum w:abstractNumId="0" w15:restartNumberingAfterBreak="0">
@@ -4910,6 +4958,7 @@
   <w:style w:type="character" w:default="1" w:styleId="Fuentedeprrafopredeter">
     <w:name w:val="Default Paragraph Font"/>
     <w:uiPriority w:val="1"/>
+    <w:semiHidden/>
     <w:unhideWhenUsed/>
   </w:style>
   <w:style w:type="table" w:default="1" w:styleId="Tablanormal">

</xml_diff>